<commit_message>
E and F fixed
</commit_message>
<xml_diff>
--- a/brick-data/final-code-all/Missing Photos.docx
+++ b/brick-data/final-code-all/Missing Photos.docx
@@ -46,8 +46,175 @@
     </w:p>
     <w:p>
       <w:r>
-        <w:t>Sean Delanoy</w:t>
-      </w:r>
+        <w:t xml:space="preserve">Sean </w:t>
+      </w:r>
+      <w:proofErr w:type="spellStart"/>
+      <w:r>
+        <w:t>Delanoy</w:t>
+      </w:r>
+      <w:proofErr w:type="spellEnd"/>
+    </w:p>
+    <w:p/>
+    <w:p>
+      <w:r>
+        <w:t>F section</w:t>
+      </w:r>
+    </w:p>
+    <w:p>
+      <w:pPr>
+        <w:shd w:val="clear" w:color="auto" w:fill="193549"/>
+        <w:spacing w:after="0" w:line="285" w:lineRule="atLeast"/>
+        <w:rPr>
+          <w:rFonts w:ascii="Consolas" w:eastAsia="Times New Roman" w:hAnsi="Consolas" w:cs="Times New Roman"/>
+          <w:color w:val="FFFFFF"/>
+          <w:sz w:val="21"/>
+          <w:szCs w:val="21"/>
+        </w:rPr>
+      </w:pPr>
+      <w:proofErr w:type="spellStart"/>
+      <w:r>
+        <w:rPr>
+          <w:rFonts w:ascii="Consolas" w:eastAsia="Times New Roman" w:hAnsi="Consolas" w:cs="Times New Roman"/>
+          <w:color w:val="FFFFFF"/>
+          <w:sz w:val="21"/>
+          <w:szCs w:val="21"/>
+        </w:rPr>
+        <w:t>Guilaine</w:t>
+      </w:r>
+      <w:proofErr w:type="spellEnd"/>
+      <w:r>
+        <w:rPr>
+          <w:rFonts w:ascii="Consolas" w:eastAsia="Times New Roman" w:hAnsi="Consolas" w:cs="Times New Roman"/>
+          <w:color w:val="FFFFFF"/>
+          <w:sz w:val="21"/>
+          <w:szCs w:val="21"/>
+        </w:rPr>
+        <w:t> J.</w:t>
+      </w:r>
+    </w:p>
+    <w:p>
+      <w:pPr>
+        <w:shd w:val="clear" w:color="auto" w:fill="193549"/>
+        <w:spacing w:after="0" w:line="285" w:lineRule="atLeast"/>
+        <w:rPr>
+          <w:rFonts w:ascii="Consolas" w:eastAsia="Times New Roman" w:hAnsi="Consolas" w:cs="Times New Roman"/>
+          <w:color w:val="FFFFFF"/>
+          <w:sz w:val="21"/>
+          <w:szCs w:val="21"/>
+        </w:rPr>
+      </w:pPr>
+      <w:r>
+        <w:rPr>
+          <w:rFonts w:ascii="Consolas" w:eastAsia="Times New Roman" w:hAnsi="Consolas" w:cs="Times New Roman"/>
+          <w:color w:val="FFFFFF"/>
+          <w:sz w:val="21"/>
+          <w:szCs w:val="21"/>
+        </w:rPr>
+        <w:t>Lauren </w:t>
+      </w:r>
+      <w:proofErr w:type="spellStart"/>
+      <w:r>
+        <w:rPr>
+          <w:rFonts w:ascii="Consolas" w:eastAsia="Times New Roman" w:hAnsi="Consolas" w:cs="Times New Roman"/>
+          <w:color w:val="FFFFFF"/>
+          <w:sz w:val="21"/>
+          <w:szCs w:val="21"/>
+        </w:rPr>
+        <w:t>Bsales</w:t>
+      </w:r>
+      <w:proofErr w:type="spellEnd"/>
+    </w:p>
+    <w:p>
+      <w:pPr>
+        <w:spacing w:before="100" w:beforeAutospacing="1" w:after="100" w:afterAutospacing="1" w:line="240" w:lineRule="auto"/>
+        <w:outlineLvl w:val="2"/>
+        <w:rPr>
+          <w:rFonts w:ascii="Times New Roman" w:eastAsia="Times New Roman" w:hAnsi="Times New Roman" w:cs="Times New Roman"/>
+          <w:b/>
+          <w:bCs/>
+          <w:sz w:val="27"/>
+          <w:szCs w:val="27"/>
+        </w:rPr>
+      </w:pPr>
+      <w:r>
+        <w:rPr>
+          <w:rFonts w:ascii="Times New Roman" w:eastAsia="Times New Roman" w:hAnsi="Times New Roman" w:cs="Times New Roman"/>
+          <w:b/>
+          <w:bCs/>
+          <w:sz w:val="27"/>
+          <w:szCs w:val="27"/>
+        </w:rPr>
+        <w:t xml:space="preserve">Bryan </w:t>
+      </w:r>
+      <w:proofErr w:type="spellStart"/>
+      <w:r>
+        <w:rPr>
+          <w:rFonts w:ascii="Times New Roman" w:eastAsia="Times New Roman" w:hAnsi="Times New Roman" w:cs="Times New Roman"/>
+          <w:b/>
+          <w:bCs/>
+          <w:sz w:val="27"/>
+          <w:szCs w:val="27"/>
+        </w:rPr>
+        <w:t>Bogin</w:t>
+      </w:r>
+      <w:proofErr w:type="spellEnd"/>
+    </w:p>
+    <w:p>
+      <w:pPr>
+        <w:pStyle w:val="Heading3"/>
+      </w:pPr>
+      <w:r>
+        <w:t xml:space="preserve">Frank </w:t>
+      </w:r>
+      <w:proofErr w:type="spellStart"/>
+      <w:r>
+        <w:t>Scaravaglione</w:t>
+      </w:r>
+      <w:proofErr w:type="spellEnd"/>
+    </w:p>
+    <w:p>
+      <w:pPr>
+        <w:pStyle w:val="Heading3"/>
+      </w:pPr>
+      <w:r>
+        <w:t xml:space="preserve">Justine </w:t>
+      </w:r>
+      <w:proofErr w:type="spellStart"/>
+      <w:r>
+        <w:t>Zborowski</w:t>
+      </w:r>
+      <w:proofErr w:type="spellEnd"/>
+    </w:p>
+    <w:p>
+      <w:pPr>
+        <w:pStyle w:val="Heading3"/>
+      </w:pPr>
+      <w:r>
+        <w:t>College Advancement</w:t>
+      </w:r>
+    </w:p>
+    <w:p>
+      <w:pPr>
+        <w:pStyle w:val="Heading3"/>
+      </w:pPr>
+      <w:r>
+        <w:t>Brittany Pare</w:t>
+      </w:r>
+    </w:p>
+    <w:p>
+      <w:pPr>
+        <w:pStyle w:val="Heading3"/>
+      </w:pPr>
+      <w:proofErr w:type="spellStart"/>
+      <w:r>
+        <w:t>Nicoel</w:t>
+      </w:r>
+      <w:proofErr w:type="spellEnd"/>
+      <w:r>
+        <w:t xml:space="preserve"> Pare</w:t>
+      </w:r>
+    </w:p>
+    <w:p>
       <w:bookmarkStart w:id="0" w:name="_GoBack"/>
       <w:bookmarkEnd w:id="0"/>
     </w:p>
@@ -455,6 +622,25 @@
     <w:name w:val="Normal"/>
     <w:qFormat/>
   </w:style>
+  <w:style w:type="paragraph" w:styleId="Heading3">
+    <w:name w:val="heading 3"/>
+    <w:basedOn w:val="Normal"/>
+    <w:link w:val="Heading3Char"/>
+    <w:uiPriority w:val="9"/>
+    <w:qFormat/>
+    <w:rsid w:val="00F85EBE"/>
+    <w:pPr>
+      <w:spacing w:before="100" w:beforeAutospacing="1" w:after="100" w:afterAutospacing="1" w:line="240" w:lineRule="auto"/>
+      <w:outlineLvl w:val="2"/>
+    </w:pPr>
+    <w:rPr>
+      <w:rFonts w:ascii="Times New Roman" w:eastAsia="Times New Roman" w:hAnsi="Times New Roman" w:cs="Times New Roman"/>
+      <w:b/>
+      <w:bCs/>
+      <w:sz w:val="27"/>
+      <w:szCs w:val="27"/>
+    </w:rPr>
+  </w:style>
   <w:style w:type="character" w:default="1" w:styleId="DefaultParagraphFont">
     <w:name w:val="Default Paragraph Font"/>
     <w:uiPriority w:val="1"/>
@@ -481,6 +667,20 @@
     <w:uiPriority w:val="99"/>
     <w:semiHidden/>
     <w:unhideWhenUsed/>
+  </w:style>
+  <w:style w:type="character" w:customStyle="1" w:styleId="Heading3Char">
+    <w:name w:val="Heading 3 Char"/>
+    <w:basedOn w:val="DefaultParagraphFont"/>
+    <w:link w:val="Heading3"/>
+    <w:uiPriority w:val="9"/>
+    <w:rsid w:val="00F85EBE"/>
+    <w:rPr>
+      <w:rFonts w:ascii="Times New Roman" w:eastAsia="Times New Roman" w:hAnsi="Times New Roman" w:cs="Times New Roman"/>
+      <w:b/>
+      <w:bCs/>
+      <w:sz w:val="27"/>
+      <w:szCs w:val="27"/>
+    </w:rPr>
   </w:style>
 </w:styles>
 </file>

</xml_diff>

<commit_message>
Updated and Combined up to G
</commit_message>
<xml_diff>
--- a/brick-data/final-code-all/Missing Photos.docx
+++ b/brick-data/final-code-all/Missing Photos.docx
@@ -3,12 +3,21 @@
 <w:document xmlns:wpc="http://schemas.microsoft.com/office/word/2010/wordprocessingCanvas" xmlns:mc="http://schemas.openxmlformats.org/markup-compatibility/2006" xmlns:o="urn:schemas-microsoft-com:office:office" xmlns:r="http://schemas.openxmlformats.org/officeDocument/2006/relationships" xmlns:m="http://schemas.openxmlformats.org/officeDocument/2006/math" xmlns:v="urn:schemas-microsoft-com:vml" xmlns:wp14="http://schemas.microsoft.com/office/word/2010/wordprocessingDrawing" xmlns:wp="http://schemas.openxmlformats.org/drawingml/2006/wordprocessingDrawing" xmlns:w10="urn:schemas-microsoft-com:office:word" xmlns:w="http://schemas.openxmlformats.org/wordprocessingml/2006/main" xmlns:w14="http://schemas.microsoft.com/office/word/2010/wordml" xmlns:w15="http://schemas.microsoft.com/office/word/2012/wordml" xmlns:wpg="http://schemas.microsoft.com/office/word/2010/wordprocessingGroup" xmlns:wpi="http://schemas.microsoft.com/office/word/2010/wordprocessingInk" xmlns:wne="http://schemas.microsoft.com/office/word/2006/wordml" xmlns:wps="http://schemas.microsoft.com/office/word/2010/wordprocessingShape" mc:Ignorable="w14 w15 wp14">
   <w:body>
     <w:p>
+      <w:bookmarkStart w:id="0" w:name="_GoBack"/>
       <w:r>
         <w:t xml:space="preserve">Missing Photos </w:t>
       </w:r>
     </w:p>
     <w:p>
-      <w:r>
+      <w:pPr>
+        <w:rPr>
+          <w:b/>
+        </w:rPr>
+      </w:pPr>
+      <w:r>
+        <w:rPr>
+          <w:b/>
+        </w:rPr>
         <w:t>A Section</w:t>
       </w:r>
     </w:p>
@@ -20,149 +29,93 @@
     <w:p/>
     <w:p/>
     <w:p>
-      <w:r>
-        <w:t>D Section</w:t>
-      </w:r>
-    </w:p>
-    <w:p>
-      <w:r>
-        <w:t>Kimberly</w:t>
-      </w:r>
-    </w:p>
-    <w:p>
-      <w:r>
-        <w:t>Patrick</w:t>
-      </w:r>
-    </w:p>
-    <w:p>
-      <w:r>
-        <w:t xml:space="preserve">Brian </w:t>
-      </w:r>
-      <w:proofErr w:type="spellStart"/>
-      <w:r>
-        <w:t>Delanoy</w:t>
-      </w:r>
-      <w:proofErr w:type="spellEnd"/>
-    </w:p>
-    <w:p>
-      <w:r>
-        <w:t xml:space="preserve">Sean </w:t>
-      </w:r>
-      <w:proofErr w:type="spellStart"/>
-      <w:r>
-        <w:t>Delanoy</w:t>
-      </w:r>
-      <w:proofErr w:type="spellEnd"/>
-    </w:p>
-    <w:p/>
-    <w:p>
-      <w:r>
-        <w:t>F section</w:t>
-      </w:r>
-    </w:p>
-    <w:p>
       <w:pPr>
-        <w:shd w:val="clear" w:color="auto" w:fill="193549"/>
-        <w:spacing w:after="0" w:line="285" w:lineRule="atLeast"/>
         <w:rPr>
-          <w:rFonts w:ascii="Consolas" w:eastAsia="Times New Roman" w:hAnsi="Consolas" w:cs="Times New Roman"/>
-          <w:color w:val="FFFFFF"/>
-          <w:sz w:val="21"/>
-          <w:szCs w:val="21"/>
+          <w:b/>
         </w:rPr>
       </w:pPr>
+      <w:r>
+        <w:rPr>
+          <w:b/>
+        </w:rPr>
+        <w:t>D Section</w:t>
+      </w:r>
+    </w:p>
+    <w:p>
+      <w:r>
+        <w:t>Kimberly</w:t>
+      </w:r>
+    </w:p>
+    <w:p>
+      <w:r>
+        <w:t>Patrick</w:t>
+      </w:r>
+    </w:p>
+    <w:p>
+      <w:r>
+        <w:t xml:space="preserve">Brian </w:t>
+      </w:r>
       <w:proofErr w:type="spellStart"/>
       <w:r>
+        <w:t>Delanoy</w:t>
+      </w:r>
+      <w:proofErr w:type="spellEnd"/>
+    </w:p>
+    <w:p>
+      <w:r>
+        <w:t xml:space="preserve">Sean </w:t>
+      </w:r>
+      <w:proofErr w:type="spellStart"/>
+      <w:r>
+        <w:t>Delanoy</w:t>
+      </w:r>
+      <w:proofErr w:type="spellEnd"/>
+    </w:p>
+    <w:p/>
+    <w:p>
+      <w:pPr>
         <w:rPr>
-          <w:rFonts w:ascii="Consolas" w:eastAsia="Times New Roman" w:hAnsi="Consolas" w:cs="Times New Roman"/>
-          <w:color w:val="FFFFFF"/>
-          <w:sz w:val="21"/>
-          <w:szCs w:val="21"/>
-        </w:rPr>
-        <w:t>Guilaine</w:t>
-      </w:r>
-      <w:proofErr w:type="spellEnd"/>
-      <w:r>
-        <w:rPr>
-          <w:rFonts w:ascii="Consolas" w:eastAsia="Times New Roman" w:hAnsi="Consolas" w:cs="Times New Roman"/>
-          <w:color w:val="FFFFFF"/>
-          <w:sz w:val="21"/>
-          <w:szCs w:val="21"/>
-        </w:rPr>
-        <w:t> J.</w:t>
-      </w:r>
-    </w:p>
-    <w:p>
-      <w:pPr>
-        <w:shd w:val="clear" w:color="auto" w:fill="193549"/>
-        <w:spacing w:after="0" w:line="285" w:lineRule="atLeast"/>
-        <w:rPr>
-          <w:rFonts w:ascii="Consolas" w:eastAsia="Times New Roman" w:hAnsi="Consolas" w:cs="Times New Roman"/>
-          <w:color w:val="FFFFFF"/>
-          <w:sz w:val="21"/>
-          <w:szCs w:val="21"/>
+          <w:b/>
         </w:rPr>
       </w:pPr>
       <w:r>
         <w:rPr>
-          <w:rFonts w:ascii="Consolas" w:eastAsia="Times New Roman" w:hAnsi="Consolas" w:cs="Times New Roman"/>
-          <w:color w:val="FFFFFF"/>
-          <w:sz w:val="21"/>
-          <w:szCs w:val="21"/>
+          <w:b/>
         </w:rPr>
+        <w:t>F section</w:t>
+      </w:r>
+    </w:p>
+    <w:p>
+      <w:proofErr w:type="spellStart"/>
+      <w:r>
+        <w:t>Guilaine</w:t>
+      </w:r>
+      <w:proofErr w:type="spellEnd"/>
+      <w:r>
+        <w:t> J.</w:t>
+      </w:r>
+    </w:p>
+    <w:p>
+      <w:r>
         <w:t>Lauren </w:t>
       </w:r>
       <w:proofErr w:type="spellStart"/>
       <w:r>
-        <w:rPr>
-          <w:rFonts w:ascii="Consolas" w:eastAsia="Times New Roman" w:hAnsi="Consolas" w:cs="Times New Roman"/>
-          <w:color w:val="FFFFFF"/>
-          <w:sz w:val="21"/>
-          <w:szCs w:val="21"/>
-        </w:rPr>
         <w:t>Bsales</w:t>
       </w:r>
       <w:proofErr w:type="spellEnd"/>
     </w:p>
     <w:p>
-      <w:pPr>
-        <w:spacing w:before="100" w:beforeAutospacing="1" w:after="100" w:afterAutospacing="1" w:line="240" w:lineRule="auto"/>
-        <w:outlineLvl w:val="2"/>
-        <w:rPr>
-          <w:rFonts w:ascii="Times New Roman" w:eastAsia="Times New Roman" w:hAnsi="Times New Roman" w:cs="Times New Roman"/>
-          <w:b/>
-          <w:bCs/>
-          <w:sz w:val="27"/>
-          <w:szCs w:val="27"/>
-        </w:rPr>
-      </w:pPr>
-      <w:r>
-        <w:rPr>
-          <w:rFonts w:ascii="Times New Roman" w:eastAsia="Times New Roman" w:hAnsi="Times New Roman" w:cs="Times New Roman"/>
-          <w:b/>
-          <w:bCs/>
-          <w:sz w:val="27"/>
-          <w:szCs w:val="27"/>
-        </w:rPr>
+      <w:r>
         <w:t xml:space="preserve">Bryan </w:t>
       </w:r>
       <w:proofErr w:type="spellStart"/>
       <w:r>
-        <w:rPr>
-          <w:rFonts w:ascii="Times New Roman" w:eastAsia="Times New Roman" w:hAnsi="Times New Roman" w:cs="Times New Roman"/>
-          <w:b/>
-          <w:bCs/>
-          <w:sz w:val="27"/>
-          <w:szCs w:val="27"/>
-        </w:rPr>
         <w:t>Bogin</w:t>
       </w:r>
       <w:proofErr w:type="spellEnd"/>
     </w:p>
     <w:p>
-      <w:pPr>
-        <w:pStyle w:val="Heading3"/>
-      </w:pPr>
       <w:r>
         <w:t xml:space="preserve">Frank </w:t>
       </w:r>
@@ -173,9 +126,6 @@
       <w:proofErr w:type="spellEnd"/>
     </w:p>
     <w:p>
-      <w:pPr>
-        <w:pStyle w:val="Heading3"/>
-      </w:pPr>
       <w:r>
         <w:t xml:space="preserve">Justine </w:t>
       </w:r>
@@ -186,25 +136,16 @@
       <w:proofErr w:type="spellEnd"/>
     </w:p>
     <w:p>
-      <w:pPr>
-        <w:pStyle w:val="Heading3"/>
-      </w:pPr>
       <w:r>
         <w:t>College Advancement</w:t>
       </w:r>
     </w:p>
     <w:p>
-      <w:pPr>
-        <w:pStyle w:val="Heading3"/>
-      </w:pPr>
       <w:r>
         <w:t>Brittany Pare</w:t>
       </w:r>
     </w:p>
     <w:p>
-      <w:pPr>
-        <w:pStyle w:val="Heading3"/>
-      </w:pPr>
       <w:proofErr w:type="spellStart"/>
       <w:r>
         <w:t>Nicoel</w:t>
@@ -214,10 +155,8 @@
         <w:t xml:space="preserve"> Pare</w:t>
       </w:r>
     </w:p>
-    <w:p>
-      <w:bookmarkStart w:id="0" w:name="_GoBack"/>
-      <w:bookmarkEnd w:id="0"/>
-    </w:p>
+    <w:bookmarkEnd w:id="0"/>
+    <w:p/>
     <w:sectPr>
       <w:pgSz w:w="12240" w:h="15840"/>
       <w:pgMar w:top="1440" w:right="1440" w:bottom="1440" w:left="1440" w:header="720" w:footer="720" w:gutter="0"/>

</xml_diff>